<commit_message>
Commiting files, hope this doesnt brake it
</commit_message>
<xml_diff>
--- a/TURFeffect Survey.docx
+++ b/TURFeffect Survey.docx
@@ -637,11 +637,8 @@
       </w:pPr>
       <w:r>
         <w:rPr>
-          <w:rFonts w:ascii="Times New Roman" w:eastAsia="Arial" w:hAnsi="Times New Roman" w:cs="Times New Roman"/>
-          <w:color w:val="auto"/>
-          <w:sz w:val="20"/>
-          <w:szCs w:val="20"/>
-          <w:shd w:val="clear" w:color="auto" w:fill="F5F5F5"/>
+          <w:rFonts w:ascii="Times New Roman" w:hAnsi="Times New Roman" w:cs="Times New Roman"/>
+          <w:color w:val="auto"/>
         </w:rPr>
         <w:t>How many no take zones are there in the region where you (or others from your group) fish?</w:t>
       </w:r>
@@ -677,23 +674,21 @@
           <w:rFonts w:ascii="Times New Roman" w:hAnsi="Times New Roman" w:cs="Times New Roman"/>
           <w:color w:val="auto"/>
         </w:rPr>
-        <w:t xml:space="preserve">When were each of the no-take </w:t>
-      </w:r>
-      <w:proofErr w:type="gramStart"/>
-      <w:r>
-        <w:rPr>
-          <w:rFonts w:ascii="Times New Roman" w:hAnsi="Times New Roman" w:cs="Times New Roman"/>
-          <w:color w:val="auto"/>
-        </w:rPr>
-        <w:t>zones  implemented</w:t>
-      </w:r>
-      <w:proofErr w:type="gramEnd"/>
-      <w:r>
-        <w:rPr>
-          <w:rFonts w:ascii="Times New Roman" w:hAnsi="Times New Roman" w:cs="Times New Roman"/>
-          <w:color w:val="auto"/>
-        </w:rPr>
-        <w:t xml:space="preserve">? </w:t>
+        <w:t>When</w:t>
+      </w:r>
+      <w:r>
+        <w:rPr>
+          <w:rFonts w:ascii="Times New Roman" w:hAnsi="Times New Roman" w:cs="Times New Roman"/>
+          <w:color w:val="auto"/>
+        </w:rPr>
+        <w:t xml:space="preserve"> were each of the no-take zones</w:t>
+      </w:r>
+      <w:r>
+        <w:rPr>
+          <w:rFonts w:ascii="Times New Roman" w:hAnsi="Times New Roman" w:cs="Times New Roman"/>
+          <w:color w:val="auto"/>
+        </w:rPr>
+        <w:t xml:space="preserve"> implemented? </w:t>
       </w:r>
     </w:p>
     <w:p>
@@ -738,6 +733,8 @@
           <w:color w:val="auto"/>
         </w:rPr>
       </w:pPr>
+      <w:bookmarkStart w:id="0" w:name="_GoBack"/>
+      <w:bookmarkEnd w:id="0"/>
     </w:p>
     <w:p>
       <w:pPr>
@@ -4391,8 +4388,6 @@
             </w:r>
           </w:p>
         </w:tc>
-        <w:bookmarkStart w:id="0" w:name="_GoBack"/>
-        <w:bookmarkEnd w:id="0"/>
       </w:tr>
       <w:tr>
         <w:tc>

</xml_diff>